<commit_message>
Update Bitácora Proyecto 1 FAC.docx
</commit_message>
<xml_diff>
--- a/Bitácora Proyecto 1 FAC.docx
+++ b/Bitácora Proyecto 1 FAC.docx
@@ -376,6 +376,36 @@
           <w:lang w:val="es-ES"/>
         </w:rPr>
         <w:t>.</w:t>
+      </w:r>
+    </w:p>
+    <w:p>
+      <w:pPr>
+        <w:spacing w:line="360" w:lineRule="auto"/>
+        <w:jc w:val="both"/>
+        <w:rPr>
+          <w:rFonts w:ascii="Times New Roman" w:hAnsi="Times New Roman" w:cs="Times New Roman"/>
+          <w:sz w:val="24"/>
+          <w:szCs w:val="24"/>
+          <w:lang w:val="es-ES"/>
+        </w:rPr>
+      </w:pPr>
+      <w:r>
+        <w:rPr>
+          <w:rFonts w:ascii="Times New Roman" w:hAnsi="Times New Roman" w:cs="Times New Roman"/>
+          <w:sz w:val="24"/>
+          <w:szCs w:val="24"/>
+          <w:lang w:val="es-ES"/>
+        </w:rPr>
+        <w:t xml:space="preserve">30 de agosto: </w:t>
+      </w:r>
+      <w:r>
+        <w:rPr>
+          <w:rFonts w:ascii="Times New Roman" w:hAnsi="Times New Roman" w:cs="Times New Roman"/>
+          <w:sz w:val="24"/>
+          <w:szCs w:val="24"/>
+          <w:lang w:val="es-ES"/>
+        </w:rPr>
+        <w:t xml:space="preserve">Después de investigar sobre los integrados menos comunes, se llega a la conclusión de que es posible simplificar aun más el circuito del acumulador si se utiliza compuertas como XOR y XNOR, gracias a la simplificación por medio de propiedades de algebra booleana. </w:t>
       </w:r>
     </w:p>
     <w:sectPr>

</xml_diff>